<commit_message>
Added link to post
</commit_message>
<xml_diff>
--- a/Intro.docx
+++ b/Intro.docx
@@ -8,6 +8,22 @@
         <w:bidi w:val="0"/>
         <w:jc w:val="left"/>
         <w:rPr>
+          <w:highlight w:val="yellow"/>
+        </w:rPr>
+      </w:pPr>
+      <w:r>
+        <w:rPr>
+          <w:highlight w:val="yellow"/>
+        </w:rPr>
+        <w:t>https://www.fuzzysecurity.com/tutorials/mr_me/1.html</w:t>
+      </w:r>
+    </w:p>
+    <w:p>
+      <w:pPr>
+        <w:pStyle w:val="Normal"/>
+        <w:bidi w:val="0"/>
+        <w:jc w:val="left"/>
+        <w:rPr>
           <w:sz w:val="48"/>
           <w:szCs w:val="48"/>
         </w:rPr>
@@ -40,15 +56,7 @@
       </w:pPr>
       <w:r>
         <w:rPr/>
-        <w:t>Всем привет! Вы, наверное, думаете: Что мне дадут туториалы по эксплойт</w:t>
-      </w:r>
-      <w:r>
-        <w:rPr/>
-        <w:t xml:space="preserve">ам </w:t>
-      </w:r>
-      <w:r>
-        <w:rPr/>
-        <w:t>кучи от b33f'а? Я надеюсь, это короткое введение ответит на все вопросы и станет еще одним поводом отправлять людей курить мануалы. Как вы наверняка знаете, я очень интересуюсь разработкой эксплойтов. Есть в этом определённый кайф (и расслабление), когда тебе наконец удаётся направить поток исполнения в ту точку, где ты разместил свой код.</w:t>
+        <w:t>Всем привет! Вы, наверное, думаете: Что мне дадут туториалы по эксплойтам кучи от b33f'а? Я надеюсь, это короткое введение ответит на все вопросы и станет еще одним поводом отправлять людей курить мануалы. Как вы наверняка знаете, я очень интересуюсь разработкой эксплойтов. Есть в этом определённый кайф (и расслабление), когда тебе наконец удаётся направить поток исполнения в ту точку, где ты разместил свой код.</w:t>
       </w:r>
     </w:p>
     <w:p>
@@ -344,6 +352,7 @@
       <w:pgNumType w:fmt="decimal"/>
       <w:formProt w:val="false"/>
       <w:textDirection w:val="lrTb"/>
+      <w:docGrid w:type="default" w:linePitch="100" w:charSpace="0"/>
     </w:sectPr>
   </w:body>
 </w:document>
@@ -356,15 +365,12 @@
       <w:rPr>
         <w:rFonts w:ascii="Liberation Serif" w:hAnsi="Liberation Serif" w:eastAsia="Source Han Sans CN" w:cs="FreeSans"/>
         <w:kern w:val="2"/>
-        <w:sz w:val="24"/>
         <w:szCs w:val="24"/>
         <w:lang w:val="en-US" w:eastAsia="zh-CN" w:bidi="hi-IN"/>
       </w:rPr>
     </w:rPrDefault>
     <w:pPrDefault>
-      <w:pPr>
-        <w:widowControl/>
-      </w:pPr>
+      <w:pPr/>
     </w:pPrDefault>
   </w:docDefaults>
   <w:style w:type="paragraph" w:styleId="Normal">
@@ -373,6 +379,8 @@
     <w:pPr>
       <w:widowControl/>
       <w:bidi w:val="0"/>
+      <w:spacing w:before="0" w:after="0"/>
+      <w:jc w:val="left"/>
     </w:pPr>
     <w:rPr>
       <w:rFonts w:ascii="Liberation Serif" w:hAnsi="Liberation Serif" w:eastAsia="Source Han Sans CN" w:cs="FreeSans"/>

</xml_diff>